<commit_message>
updates on nb model
</commit_message>
<xml_diff>
--- a/A4_Report.docx
+++ b/A4_Report.docx
@@ -174,7 +174,15 @@
     </w:p>
     <w:p>
       <w:r>
-        <w:t xml:space="preserve">In R it was easy to reproduce the results that we get from the library function. </w:t>
+        <w:t xml:space="preserve">In </w:t>
+      </w:r>
+      <w:proofErr w:type="gramStart"/>
+      <w:r>
+        <w:t>R</w:t>
+      </w:r>
+      <w:proofErr w:type="gramEnd"/>
+      <w:r>
+        <w:t xml:space="preserve"> it was easy to reproduce the results that we get from the library function. </w:t>
       </w:r>
     </w:p>
     <w:p>
@@ -191,7 +199,20 @@
         <w:t>t</w:t>
       </w:r>
       <w:r>
-        <w:t>he output from the glm() model.</w:t>
+        <w:t xml:space="preserve">he output from the </w:t>
+      </w:r>
+      <w:proofErr w:type="spellStart"/>
+      <w:proofErr w:type="gramStart"/>
+      <w:r>
+        <w:t>glm</w:t>
+      </w:r>
+      <w:proofErr w:type="spellEnd"/>
+      <w:r>
+        <w:t>(</w:t>
+      </w:r>
+      <w:proofErr w:type="gramEnd"/>
+      <w:r>
+        <w:t>) model.</w:t>
       </w:r>
     </w:p>
     <w:p>
@@ -200,17 +221,6 @@
       </w:r>
       <w:r>
         <w:t>ecution time was measured starting just before the gradient descent loop and stopping just after.</w:t>
-      </w:r>
-    </w:p>
-    <w:p>
-      <w:r>
-        <w:t>The training a</w:t>
-      </w:r>
-      <w:r>
-        <w:t>lgorithm can be seen in screenshot 5</w:t>
-      </w:r>
-      <w:r>
-        <w:t>, under the comment # gradient descent</w:t>
       </w:r>
     </w:p>
     <w:p>
@@ -236,7 +246,6 @@
         <w:rPr>
           <w:noProof/>
         </w:rPr>
-        <w:lastRenderedPageBreak/>
         <w:drawing>
           <wp:inline distT="0" distB="0" distL="0" distR="0" wp14:anchorId="4BAC37A6" wp14:editId="28DFAC3B">
             <wp:extent cx="5943600" cy="4465955"/>
@@ -285,6 +294,7 @@
         <w:rPr>
           <w:noProof/>
         </w:rPr>
+        <w:lastRenderedPageBreak/>
         <w:drawing>
           <wp:inline distT="0" distB="0" distL="0" distR="0" wp14:anchorId="27DF0D81" wp14:editId="3315DEF0">
             <wp:extent cx="5943600" cy="4476750"/>
@@ -520,62 +530,149 @@
         </w:drawing>
       </w:r>
     </w:p>
-    <w:p/>
-    <w:p>
-      <w:pPr>
-        <w:rPr>
-          <w:b/>
-        </w:rPr>
-      </w:pPr>
-      <w:r>
-        <w:rPr>
-          <w:b/>
-        </w:rPr>
-        <w:t>Naïve Bayes compared:</w:t>
-      </w:r>
-    </w:p>
-    <w:p>
-      <w:r>
-        <w:t>In R it was easy to reproduce the results that we get from the library function</w:t>
-      </w:r>
-      <w:r>
-        <w:t>s</w:t>
-      </w:r>
-      <w:r>
-        <w:t xml:space="preserve">. </w:t>
-      </w:r>
-    </w:p>
-    <w:p>
-      <w:r>
-        <w:t>The results from hand-implementation in R directly match with t</w:t>
-      </w:r>
-      <w:r>
-        <w:t>he output from the  confusionMatrix() function.</w:t>
-      </w:r>
-    </w:p>
-    <w:p>
-      <w:r>
-        <w:t xml:space="preserve">Execution time was measured starting just before </w:t>
-      </w:r>
-      <w:r>
-        <w:t>creating the Naïve Bayes model</w:t>
-      </w:r>
-      <w:r>
-        <w:t xml:space="preserve"> and stopping just after</w:t>
-      </w:r>
-      <w:r>
-        <w:t xml:space="preserve"> the computation of the metrics</w:t>
-      </w:r>
-      <w:r>
-        <w:t>.</w:t>
-      </w:r>
-    </w:p>
-    <w:p>
-      <w:r>
-        <w:t>The algorithms for metrics can be found in the second and third screenshots</w:t>
+    <w:p>
+      <w:pPr>
+        <w:rPr>
+          <w:b/>
+        </w:rPr>
+      </w:pPr>
+      <w:r>
+        <w:rPr>
+          <w:b/>
+        </w:rPr>
+        <w:t>C++</w:t>
+      </w:r>
+      <w:r>
+        <w:rPr>
+          <w:b/>
+        </w:rPr>
+        <w:t>:</w:t>
+      </w:r>
+    </w:p>
+    <w:p>
+      <w:pPr>
+        <w:rPr>
+          <w:b/>
+        </w:rPr>
+      </w:pPr>
+      <w:r>
+        <w:rPr>
+          <w:b/>
+          <w:noProof/>
+        </w:rPr>
+        <w:drawing>
+          <wp:inline distT="0" distB="0" distL="0" distR="0" wp14:anchorId="5EB520BC" wp14:editId="337AB11A">
+            <wp:extent cx="3340974" cy="1482148"/>
+            <wp:effectExtent l="0" t="0" r="12065" b="0"/>
+            <wp:docPr id="1" name="Picture 1"/>
+            <wp:cNvGraphicFramePr>
+              <a:graphicFrameLocks xmlns:a="http://schemas.openxmlformats.org/drawingml/2006/main" noChangeAspect="1"/>
+            </wp:cNvGraphicFramePr>
+            <a:graphic xmlns:a="http://schemas.openxmlformats.org/drawingml/2006/main">
+              <a:graphicData uri="http://schemas.openxmlformats.org/drawingml/2006/picture">
+                <pic:pic xmlns:pic="http://schemas.openxmlformats.org/drawingml/2006/picture">
+                  <pic:nvPicPr>
+                    <pic:cNvPr id="1" name="Screen Shot 2020-02-17 at 12.11.07 AM.png"/>
+                    <pic:cNvPicPr/>
+                  </pic:nvPicPr>
+                  <pic:blipFill>
+                    <a:blip r:embed="rId11">
+                      <a:extLst>
+                        <a:ext uri="{28A0092B-C50C-407E-A947-70E740481C1C}">
+                          <a14:useLocalDpi xmlns:a14="http://schemas.microsoft.com/office/drawing/2010/main" val="0"/>
+                        </a:ext>
+                      </a:extLst>
+                    </a:blip>
+                    <a:stretch>
+                      <a:fillRect/>
+                    </a:stretch>
+                  </pic:blipFill>
+                  <pic:spPr>
+                    <a:xfrm>
+                      <a:off x="0" y="0"/>
+                      <a:ext cx="3353440" cy="1487678"/>
+                    </a:xfrm>
+                    <a:prstGeom prst="rect">
+                      <a:avLst/>
+                    </a:prstGeom>
+                  </pic:spPr>
+                </pic:pic>
+              </a:graphicData>
+            </a:graphic>
+          </wp:inline>
+        </w:drawing>
       </w:r>
       <w:bookmarkStart w:id="0" w:name="_GoBack"/>
       <w:bookmarkEnd w:id="0"/>
+    </w:p>
+    <w:p/>
+    <w:p/>
+    <w:p>
+      <w:pPr>
+        <w:rPr>
+          <w:b/>
+        </w:rPr>
+      </w:pPr>
+      <w:r>
+        <w:rPr>
+          <w:b/>
+        </w:rPr>
+        <w:t>Naïve Bayes compared:</w:t>
+      </w:r>
+    </w:p>
+    <w:p>
+      <w:r>
+        <w:t xml:space="preserve">In </w:t>
+      </w:r>
+      <w:proofErr w:type="gramStart"/>
+      <w:r>
+        <w:t>R</w:t>
+      </w:r>
+      <w:proofErr w:type="gramEnd"/>
+      <w:r>
+        <w:t xml:space="preserve"> it was easy to reproduce the results that we get from the library function</w:t>
+      </w:r>
+      <w:r>
+        <w:t>s</w:t>
+      </w:r>
+      <w:r>
+        <w:t xml:space="preserve">. </w:t>
+      </w:r>
+    </w:p>
+    <w:p>
+      <w:r>
+        <w:t>The results from hand-implementation in R directly match with t</w:t>
+      </w:r>
+      <w:r>
+        <w:t xml:space="preserve">he output from </w:t>
+      </w:r>
+      <w:proofErr w:type="gramStart"/>
+      <w:r>
+        <w:t xml:space="preserve">the  </w:t>
+      </w:r>
+      <w:proofErr w:type="spellStart"/>
+      <w:r>
+        <w:t>confusionMatrix</w:t>
+      </w:r>
+      <w:proofErr w:type="spellEnd"/>
+      <w:proofErr w:type="gramEnd"/>
+      <w:r>
+        <w:t>() function.</w:t>
+      </w:r>
+    </w:p>
+    <w:p>
+      <w:r>
+        <w:t xml:space="preserve">Execution time was measured starting just before </w:t>
+      </w:r>
+      <w:r>
+        <w:t>creating the Naïve Bayes model</w:t>
+      </w:r>
+      <w:r>
+        <w:t xml:space="preserve"> and stopping just after</w:t>
+      </w:r>
+      <w:r>
+        <w:t xml:space="preserve"> the computation of the metrics</w:t>
+      </w:r>
       <w:r>
         <w:t>.</w:t>
       </w:r>
@@ -620,7 +717,7 @@
                     <pic:cNvPicPr/>
                   </pic:nvPicPr>
                   <pic:blipFill>
-                    <a:blip r:embed="rId11">
+                    <a:blip r:embed="rId12">
                       <a:extLst>
                         <a:ext uri="{28A0092B-C50C-407E-A947-70E740481C1C}">
                           <a14:useLocalDpi xmlns:a14="http://schemas.microsoft.com/office/drawing/2010/main" val="0"/>
@@ -668,7 +765,7 @@
                     <pic:cNvPicPr/>
                   </pic:nvPicPr>
                   <pic:blipFill>
-                    <a:blip r:embed="rId12">
+                    <a:blip r:embed="rId13">
                       <a:extLst>
                         <a:ext uri="{28A0092B-C50C-407E-A947-70E740481C1C}">
                           <a14:useLocalDpi xmlns:a14="http://schemas.microsoft.com/office/drawing/2010/main" val="0"/>
@@ -716,7 +813,7 @@
                     <pic:cNvPicPr/>
                   </pic:nvPicPr>
                   <pic:blipFill>
-                    <a:blip r:embed="rId13">
+                    <a:blip r:embed="rId14">
                       <a:extLst>
                         <a:ext uri="{28A0092B-C50C-407E-A947-70E740481C1C}">
                           <a14:useLocalDpi xmlns:a14="http://schemas.microsoft.com/office/drawing/2010/main" val="0"/>
@@ -764,7 +861,7 @@
                     <pic:cNvPicPr/>
                   </pic:nvPicPr>
                   <pic:blipFill>
-                    <a:blip r:embed="rId14">
+                    <a:blip r:embed="rId15">
                       <a:extLst>
                         <a:ext uri="{28A0092B-C50C-407E-A947-70E740481C1C}">
                           <a14:useLocalDpi xmlns:a14="http://schemas.microsoft.com/office/drawing/2010/main" val="0"/>
@@ -812,7 +909,7 @@
                     <pic:cNvPicPr/>
                   </pic:nvPicPr>
                   <pic:blipFill>
-                    <a:blip r:embed="rId15">
+                    <a:blip r:embed="rId16">
                       <a:extLst>
                         <a:ext uri="{28A0092B-C50C-407E-A947-70E740481C1C}">
                           <a14:useLocalDpi xmlns:a14="http://schemas.microsoft.com/office/drawing/2010/main" val="0"/>

</xml_diff>

<commit_message>
added timing and metrics to word doc for naive bayes c++ implementation
</commit_message>
<xml_diff>
--- a/A4_Report.docx
+++ b/A4_Report.docx
@@ -602,8 +602,6 @@
           </wp:inline>
         </w:drawing>
       </w:r>
-      <w:bookmarkStart w:id="0" w:name="_GoBack"/>
-      <w:bookmarkEnd w:id="0"/>
     </w:p>
     <w:p/>
     <w:p/>
@@ -935,6 +933,75 @@
           </wp:inline>
         </w:drawing>
       </w:r>
+    </w:p>
+    <w:p>
+      <w:pPr>
+        <w:rPr>
+          <w:b/>
+        </w:rPr>
+      </w:pPr>
+      <w:r>
+        <w:rPr>
+          <w:b/>
+        </w:rPr>
+        <w:t>C++</w:t>
+      </w:r>
+      <w:r>
+        <w:rPr>
+          <w:b/>
+        </w:rPr>
+        <w:t>:</w:t>
+      </w:r>
+    </w:p>
+    <w:p>
+      <w:bookmarkStart w:id="0" w:name="_GoBack"/>
+      <w:r>
+        <w:rPr>
+          <w:noProof/>
+        </w:rPr>
+        <w:drawing>
+          <wp:inline distT="0" distB="0" distL="0" distR="0" wp14:anchorId="1E2DACAF" wp14:editId="2E363BC4">
+            <wp:extent cx="2882900" cy="2343150"/>
+            <wp:effectExtent l="0" t="0" r="12700" b="0"/>
+            <wp:docPr id="2" name="Picture 2"/>
+            <wp:cNvGraphicFramePr>
+              <a:graphicFrameLocks xmlns:a="http://schemas.openxmlformats.org/drawingml/2006/main" noChangeAspect="1"/>
+            </wp:cNvGraphicFramePr>
+            <a:graphic xmlns:a="http://schemas.openxmlformats.org/drawingml/2006/main">
+              <a:graphicData uri="http://schemas.openxmlformats.org/drawingml/2006/picture">
+                <pic:pic xmlns:pic="http://schemas.openxmlformats.org/drawingml/2006/picture">
+                  <pic:nvPicPr>
+                    <pic:cNvPr id="2" name="Screen Shot 2020-02-17 at 5.49.36 PM.png"/>
+                    <pic:cNvPicPr/>
+                  </pic:nvPicPr>
+                  <pic:blipFill>
+                    <a:blip r:embed="rId17">
+                      <a:extLst>
+                        <a:ext uri="{28A0092B-C50C-407E-A947-70E740481C1C}">
+                          <a14:useLocalDpi xmlns:a14="http://schemas.microsoft.com/office/drawing/2010/main" val="0"/>
+                        </a:ext>
+                      </a:extLst>
+                    </a:blip>
+                    <a:stretch>
+                      <a:fillRect/>
+                    </a:stretch>
+                  </pic:blipFill>
+                  <pic:spPr>
+                    <a:xfrm>
+                      <a:off x="0" y="0"/>
+                      <a:ext cx="2882900" cy="2343150"/>
+                    </a:xfrm>
+                    <a:prstGeom prst="rect">
+                      <a:avLst/>
+                    </a:prstGeom>
+                  </pic:spPr>
+                </pic:pic>
+              </a:graphicData>
+            </a:graphic>
+          </wp:inline>
+        </w:drawing>
+      </w:r>
+      <w:bookmarkEnd w:id="0"/>
     </w:p>
     <w:sectPr>
       <w:pgSz w:w="12240" w:h="15840"/>

</xml_diff>